<commit_message>
Moving things around. Just did Integration Options
</commit_message>
<xml_diff>
--- a/02.DEFAULT/30.Discovery/02.Domain/00.Guidance/ICT Project Guidance - Discovery - Persons, Identities, Groups, Roles and Authorisation.docx
+++ b/02.DEFAULT/30.Discovery/02.Domain/00.Guidance/ICT Project Guidance - Discovery - Persons, Identities, Groups, Roles and Authorisation.docx
@@ -6650,7 +6650,13 @@
         <w:t xml:space="preserve">a Person </w:t>
       </w:r>
       <w:r>
-        <w:t xml:space="preserve">that is unique, distinct from all other Person’s, irrespective of Identities they are known </w:t>
+        <w:t xml:space="preserve">that is unique, distinct from all other </w:t>
+      </w:r>
+      <w:r>
+        <w:t xml:space="preserve">natural </w:t>
+      </w:r>
+      <w:r>
+        <w:t xml:space="preserve">Person’s, irrespective of Identities they are known </w:t>
       </w:r>
       <w:r>
         <w:t>by</w:t>
@@ -6814,7 +6820,13 @@
         <w:t xml:space="preserve"> will have attributes</w:t>
       </w:r>
       <w:r>
-        <w:t xml:space="preserve">, some that </w:t>
+        <w:t xml:space="preserve">, some </w:t>
+      </w:r>
+      <w:r>
+        <w:t>which</w:t>
+      </w:r>
+      <w:r>
+        <w:t xml:space="preserve"> </w:t>
       </w:r>
       <w:r>
         <w:t>are</w:t>
@@ -6829,7 +6841,10 @@
         <w:t>immutable</w:t>
       </w:r>
       <w:r>
-        <w:t xml:space="preserve"> and don’t change</w:t>
+        <w:t xml:space="preserve"> and </w:t>
+      </w:r>
+      <w:r>
+        <w:t>will not change</w:t>
       </w:r>
       <w:r>
         <w:t>.</w:t>
@@ -7524,7 +7539,18 @@
         <w:pStyle w:val="BodyText"/>
       </w:pPr>
       <w:r>
-        <w:t xml:space="preserve">For example, while the physical body may be of </w:t>
+        <w:t>For example, while the Person will have one tax identifier, an identity used at one workplace will have one employee number, and at another workplace, another one.</w:t>
+      </w:r>
+    </w:p>
+    <w:p>
+      <w:pPr>
+        <w:pStyle w:val="BodyText"/>
+      </w:pPr>
+      <w:r>
+        <w:t>Similarly</w:t>
+      </w:r>
+      <w:r>
+        <w:t xml:space="preserve">, while the physical body may be of </w:t>
       </w:r>
       <w:r>
         <w:t>m</w:t>
@@ -7548,7 +7574,13 @@
         <w:t>G</w:t>
       </w:r>
       <w:r>
-        <w:t xml:space="preserve">ender. </w:t>
+        <w:t>ender</w:t>
+      </w:r>
+      <w:r>
+        <w:t xml:space="preserve"> in some contexts</w:t>
+      </w:r>
+      <w:r>
+        <w:t xml:space="preserve">. </w:t>
       </w:r>
     </w:p>
     <w:p>
@@ -12180,18 +12212,17 @@
       </w:r>
       <w:r>
         <w:br/>
-        <w:t xml:space="preserve">This permits stakeholders </w:t>
-      </w:r>
-      <w:r>
-        <w:t>(</w:t>
       </w:r>
       <w:proofErr w:type="gramStart"/>
       <w:r>
-        <w:t>e.g.</w:t>
+        <w:t>This permits stakeholders</w:t>
       </w:r>
       <w:proofErr w:type="gramEnd"/>
       <w:r>
-        <w:t xml:space="preserve"> Parents of Learners enrolled at a school) </w:t>
+        <w:t xml:space="preserve"> </w:t>
+      </w:r>
+      <w:r>
+        <w:t xml:space="preserve">(e.g. Parents of Learners enrolled at a school) </w:t>
       </w:r>
       <w:r>
         <w:t>being informed of group progress by an email channel, even though they don’t use the system themselves.</w:t>
@@ -15891,14 +15922,105 @@
     </w:p>
     <w:p>
       <w:pPr>
-        <w:pStyle w:val="Heading5"/>
-        <w:rPr>
+        <w:pStyle w:val="BodyText"/>
+        <w:rPr>
+          <w:b/>
+          <w:bCs/>
           <w:vanish/>
           <w:specVanish/>
         </w:rPr>
       </w:pPr>
-      <w:r>
+      <w:bookmarkStart w:id="111" w:name="Term_Acceptance"/>
+      <w:bookmarkStart w:id="112" w:name="Term_Gender"/>
+      <w:bookmarkEnd w:id="111"/>
+      <w:bookmarkEnd w:id="112"/>
+      <w:r>
+        <w:rPr>
+          <w:b/>
+          <w:bCs/>
+        </w:rPr>
         <w:lastRenderedPageBreak/>
+        <w:t>Gender</w:t>
+      </w:r>
+    </w:p>
+    <w:p>
+      <w:pPr>
+        <w:pStyle w:val="BodyText"/>
+      </w:pPr>
+      <w:r>
+        <w:t xml:space="preserve"> : the self-described sexual orientation of a </w:t>
+      </w:r>
+      <w:hyperlink w:anchor="Term_Person" w:history="1">
+        <w:r>
+          <w:rPr>
+            <w:rStyle w:val="Hyperlink"/>
+          </w:rPr>
+          <w:t>person</w:t>
+        </w:r>
+      </w:hyperlink>
+      <w:r>
+        <w:t>’s identity.</w:t>
+      </w:r>
+    </w:p>
+    <w:p>
+      <w:pPr>
+        <w:pStyle w:val="BodyText"/>
+        <w:rPr>
+          <w:b/>
+          <w:bCs/>
+          <w:vanish/>
+          <w:specVanish/>
+        </w:rPr>
+      </w:pPr>
+      <w:bookmarkStart w:id="113" w:name="Term_Group"/>
+      <w:bookmarkStart w:id="114" w:name="Term_Identity"/>
+      <w:bookmarkEnd w:id="113"/>
+      <w:bookmarkEnd w:id="114"/>
+      <w:r>
+        <w:rPr>
+          <w:b/>
+          <w:bCs/>
+        </w:rPr>
+        <w:t>Identity</w:t>
+      </w:r>
+    </w:p>
+    <w:p>
+      <w:pPr>
+        <w:pStyle w:val="BodyText"/>
+      </w:pPr>
+      <w:r>
+        <w:t xml:space="preserve"> : a collection of attributes presented by a </w:t>
+      </w:r>
+      <w:hyperlink w:anchor="Term_Person" w:history="1">
+        <w:r>
+          <w:rPr>
+            <w:rStyle w:val="Hyperlink"/>
+          </w:rPr>
+          <w:t>person</w:t>
+        </w:r>
+      </w:hyperlink>
+      <w:r>
+        <w:t xml:space="preserve"> within a group context. </w:t>
+      </w:r>
+    </w:p>
+    <w:p>
+      <w:pPr>
+        <w:rPr>
+          <w:b/>
+          <w:bCs/>
+          <w:vanish/>
+          <w:specVanish/>
+        </w:rPr>
+      </w:pPr>
+      <w:bookmarkStart w:id="115" w:name="Term_Invitation"/>
+      <w:bookmarkStart w:id="116" w:name="Term_Juridical"/>
+      <w:bookmarkEnd w:id="115"/>
+      <w:bookmarkEnd w:id="116"/>
+      <w:r>
+        <w:rPr>
+          <w:b/>
+          <w:bCs/>
+        </w:rPr>
         <w:t>Juridical</w:t>
       </w:r>
     </w:p>
@@ -15907,6 +16029,9 @@
         <w:pStyle w:val="BodyText"/>
       </w:pPr>
       <w:r>
+        <w:t xml:space="preserve"> </w:t>
+      </w:r>
+      <w:r>
         <w:t xml:space="preserve">: </w:t>
       </w:r>
       <w:r>
@@ -15915,6 +16040,329 @@
       <w:r>
         <w:t>.</w:t>
       </w:r>
+    </w:p>
+    <w:p>
+      <w:pPr>
+        <w:pStyle w:val="BodyText"/>
+        <w:rPr>
+          <w:b/>
+          <w:bCs/>
+          <w:vanish/>
+          <w:specVanish/>
+        </w:rPr>
+      </w:pPr>
+      <w:bookmarkStart w:id="117" w:name="Term_Person"/>
+      <w:bookmarkEnd w:id="117"/>
+      <w:r>
+        <w:rPr>
+          <w:b/>
+          <w:bCs/>
+        </w:rPr>
+        <w:t>Person</w:t>
+      </w:r>
+    </w:p>
+    <w:p>
+      <w:pPr>
+        <w:pStyle w:val="BodyText"/>
+      </w:pPr>
+      <w:r>
+        <w:t xml:space="preserve"> : a </w:t>
+      </w:r>
+      <w:hyperlink w:anchor="Term_Juridical" w:history="1">
+        <w:r>
+          <w:rPr>
+            <w:rStyle w:val="Hyperlink"/>
+            <w:i/>
+            <w:iCs/>
+          </w:rPr>
+          <w:t>juridical</w:t>
+        </w:r>
+      </w:hyperlink>
+      <w:r>
+        <w:t xml:space="preserve"> or </w:t>
+      </w:r>
+      <w:r>
+        <w:rPr>
+          <w:i/>
+          <w:iCs/>
+        </w:rPr>
+        <w:t>natural</w:t>
+      </w:r>
+      <w:r>
+        <w:t xml:space="preserve"> person.</w:t>
+      </w:r>
+    </w:p>
+    <w:p>
+      <w:pPr>
+        <w:pStyle w:val="BodyText"/>
+        <w:rPr>
+          <w:b/>
+          <w:bCs/>
+          <w:vanish/>
+          <w:specVanish/>
+        </w:rPr>
+      </w:pPr>
+      <w:bookmarkStart w:id="118" w:name="Term_Sex"/>
+      <w:bookmarkEnd w:id="118"/>
+      <w:r>
+        <w:rPr>
+          <w:b/>
+          <w:bCs/>
+        </w:rPr>
+        <w:t xml:space="preserve">[Person] </w:t>
+      </w:r>
+      <w:r>
+        <w:rPr>
+          <w:b/>
+          <w:bCs/>
+        </w:rPr>
+        <w:t>Group</w:t>
+      </w:r>
+    </w:p>
+    <w:p>
+      <w:pPr>
+        <w:pStyle w:val="BodyText"/>
+      </w:pPr>
+      <w:r>
+        <w:t xml:space="preserve"> : a collection of </w:t>
+      </w:r>
+      <w:hyperlink w:anchor="Term_Identity" w:history="1">
+        <w:r>
+          <w:rPr>
+            <w:rStyle w:val="Hyperlink"/>
+          </w:rPr>
+          <w:t>Identities</w:t>
+        </w:r>
+      </w:hyperlink>
+      <w:r>
+        <w:t xml:space="preserve"> with a role within the group.</w:t>
+      </w:r>
+    </w:p>
+    <w:p>
+      <w:pPr>
+        <w:pStyle w:val="BodyText"/>
+        <w:rPr>
+          <w:b/>
+          <w:bCs/>
+          <w:vanish/>
+          <w:specVanish/>
+        </w:rPr>
+      </w:pPr>
+      <w:bookmarkStart w:id="119" w:name="Term_Role"/>
+      <w:bookmarkEnd w:id="119"/>
+      <w:r>
+        <w:rPr>
+          <w:b/>
+          <w:bCs/>
+        </w:rPr>
+        <w:t>Role</w:t>
+      </w:r>
+    </w:p>
+    <w:p>
+      <w:pPr>
+        <w:pStyle w:val="BodyText"/>
+      </w:pPr>
+      <w:r>
+        <w:t xml:space="preserve"> : the relationship between a person’s identity and a </w:t>
+      </w:r>
+      <w:hyperlink w:anchor="Term_Group" w:history="1">
+        <w:r>
+          <w:rPr>
+            <w:rStyle w:val="Hyperlink"/>
+          </w:rPr>
+          <w:t>group</w:t>
+        </w:r>
+      </w:hyperlink>
+      <w:r>
+        <w:t>.</w:t>
+      </w:r>
+    </w:p>
+    <w:p>
+      <w:pPr>
+        <w:pStyle w:val="BodyText"/>
+        <w:rPr>
+          <w:b/>
+          <w:bCs/>
+          <w:vanish/>
+          <w:specVanish/>
+        </w:rPr>
+      </w:pPr>
+      <w:r>
+        <w:rPr>
+          <w:b/>
+          <w:bCs/>
+        </w:rPr>
+        <w:t xml:space="preserve">[Role Application] </w:t>
+      </w:r>
+      <w:r>
+        <w:rPr>
+          <w:b/>
+          <w:bCs/>
+        </w:rPr>
+        <w:t>Acceptance</w:t>
+      </w:r>
+    </w:p>
+    <w:p>
+      <w:pPr>
+        <w:pStyle w:val="BodyText"/>
+      </w:pPr>
+      <w:r>
+        <w:t xml:space="preserve"> </w:t>
+      </w:r>
+      <w:r>
+        <w:t>: …</w:t>
+      </w:r>
+    </w:p>
+    <w:p>
+      <w:pPr>
+        <w:pStyle w:val="BodyText"/>
+        <w:rPr>
+          <w:b/>
+          <w:bCs/>
+          <w:vanish/>
+          <w:specVanish/>
+        </w:rPr>
+      </w:pPr>
+      <w:bookmarkStart w:id="120" w:name="Term_InvitationAcceptance"/>
+      <w:bookmarkEnd w:id="120"/>
+      <w:r>
+        <w:rPr>
+          <w:b/>
+          <w:bCs/>
+        </w:rPr>
+        <w:t>[Role Invitation] Acceptance</w:t>
+      </w:r>
+    </w:p>
+    <w:p>
+      <w:pPr>
+        <w:pStyle w:val="BodyText"/>
+      </w:pPr>
+      <w:r>
+        <w:t xml:space="preserve"> : …</w:t>
+      </w:r>
+    </w:p>
+    <w:p>
+      <w:pPr>
+        <w:pStyle w:val="BodyText"/>
+        <w:rPr>
+          <w:b/>
+          <w:bCs/>
+          <w:vanish/>
+          <w:specVanish/>
+        </w:rPr>
+      </w:pPr>
+      <w:r>
+        <w:rPr>
+          <w:b/>
+          <w:bCs/>
+        </w:rPr>
+        <w:t xml:space="preserve">[Role] </w:t>
+      </w:r>
+      <w:bookmarkStart w:id="121" w:name="Term_Application"/>
+      <w:bookmarkEnd w:id="121"/>
+      <w:r>
+        <w:rPr>
+          <w:b/>
+          <w:bCs/>
+        </w:rPr>
+        <w:t>Application</w:t>
+      </w:r>
+    </w:p>
+    <w:p>
+      <w:pPr>
+        <w:pStyle w:val="BodyText"/>
+      </w:pPr>
+      <w:r>
+        <w:t xml:space="preserve"> </w:t>
+      </w:r>
+      <w:r>
+        <w:t>: …</w:t>
+      </w:r>
+    </w:p>
+    <w:p>
+      <w:pPr>
+        <w:pStyle w:val="BodyText"/>
+        <w:rPr>
+          <w:b/>
+          <w:bCs/>
+          <w:vanish/>
+          <w:specVanish/>
+        </w:rPr>
+      </w:pPr>
+      <w:r>
+        <w:rPr>
+          <w:b/>
+          <w:bCs/>
+        </w:rPr>
+        <w:t xml:space="preserve">[Role] </w:t>
+      </w:r>
+      <w:r>
+        <w:rPr>
+          <w:b/>
+          <w:bCs/>
+        </w:rPr>
+        <w:t>Invitation</w:t>
+      </w:r>
+    </w:p>
+    <w:p>
+      <w:pPr>
+        <w:pStyle w:val="BodyText"/>
+      </w:pPr>
+      <w:r>
+        <w:t xml:space="preserve"> :…</w:t>
+      </w:r>
+    </w:p>
+    <w:p>
+      <w:pPr>
+        <w:pStyle w:val="BodyText"/>
+        <w:rPr>
+          <w:b/>
+          <w:bCs/>
+          <w:vanish/>
+          <w:specVanish/>
+        </w:rPr>
+      </w:pPr>
+      <w:r>
+        <w:rPr>
+          <w:b/>
+          <w:bCs/>
+        </w:rPr>
+        <w:t>Sex</w:t>
+      </w:r>
+    </w:p>
+    <w:p>
+      <w:pPr>
+        <w:pStyle w:val="BodyText"/>
+      </w:pPr>
+      <w:r>
+        <w:t xml:space="preserve"> : the biological attributes of a </w:t>
+      </w:r>
+      <w:hyperlink w:anchor="Term_Person" w:history="1">
+        <w:r>
+          <w:rPr>
+            <w:rStyle w:val="Hyperlink"/>
+          </w:rPr>
+          <w:t>person</w:t>
+        </w:r>
+      </w:hyperlink>
+      <w:r>
+        <w:t>. May be unknown, male, female, or both.</w:t>
+      </w:r>
+    </w:p>
+    <w:p>
+      <w:pPr>
+        <w:pStyle w:val="BodyText"/>
+      </w:pPr>
+    </w:p>
+    <w:p>
+      <w:pPr>
+        <w:pStyle w:val="BodyText"/>
+      </w:pPr>
+    </w:p>
+    <w:p>
+      <w:pPr>
+        <w:pStyle w:val="BodyText"/>
+      </w:pPr>
     </w:p>
     <w:p>
       <w:pPr>
@@ -20558,86 +21006,6 @@
 </file>
 
 <file path=customXml/item2.xml><?xml version="1.0" encoding="utf-8"?>
-<?mso-contentType ?>
-<spe:Receivers xmlns:spe="http://schemas.microsoft.com/sharepoint/events">
-  <Receiver>
-    <Name>Document ID Generator</Name>
-    <Synchronization>Synchronous</Synchronization>
-    <Type>10001</Type>
-    <SequenceNumber>1000</SequenceNumber>
-    <Url/>
-    <Assembly>Microsoft.Office.DocumentManagement, Version=16.0.0.0, Culture=neutral, PublicKeyToken=71e9bce111e9429c</Assembly>
-    <Class>Microsoft.Office.DocumentManagement.Internal.DocIdHandler</Class>
-    <Data/>
-    <Filter/>
-  </Receiver>
-  <Receiver>
-    <Name>Document ID Generator</Name>
-    <Synchronization>Synchronous</Synchronization>
-    <Type>10002</Type>
-    <SequenceNumber>1001</SequenceNumber>
-    <Url/>
-    <Assembly>Microsoft.Office.DocumentManagement, Version=16.0.0.0, Culture=neutral, PublicKeyToken=71e9bce111e9429c</Assembly>
-    <Class>Microsoft.Office.DocumentManagement.Internal.DocIdHandler</Class>
-    <Data/>
-    <Filter/>
-  </Receiver>
-  <Receiver>
-    <Name>Document ID Generator</Name>
-    <Synchronization>Synchronous</Synchronization>
-    <Type>10004</Type>
-    <SequenceNumber>1002</SequenceNumber>
-    <Url/>
-    <Assembly>Microsoft.Office.DocumentManagement, Version=16.0.0.0, Culture=neutral, PublicKeyToken=71e9bce111e9429c</Assembly>
-    <Class>Microsoft.Office.DocumentManagement.Internal.DocIdHandler</Class>
-    <Data/>
-    <Filter/>
-  </Receiver>
-  <Receiver>
-    <Name>Document ID Generator</Name>
-    <Synchronization>Synchronous</Synchronization>
-    <Type>10006</Type>
-    <SequenceNumber>1003</SequenceNumber>
-    <Url/>
-    <Assembly>Microsoft.Office.DocumentManagement, Version=16.0.0.0, Culture=neutral, PublicKeyToken=71e9bce111e9429c</Assembly>
-    <Class>Microsoft.Office.DocumentManagement.Internal.DocIdHandler</Class>
-    <Data/>
-    <Filter/>
-  </Receiver>
-</spe:Receivers>
-</file>
-
-<file path=customXml/item3.xml><?xml version="1.0" encoding="utf-8"?>
-<p:properties xmlns:p="http://schemas.microsoft.com/office/2006/metadata/properties" xmlns:xsi="http://www.w3.org/2001/XMLSchema-instance" xmlns:pc="http://schemas.microsoft.com/office/infopath/2007/PartnerControls">
-  <documentManagement>
-    <_ip_UnifiedCompliancePolicyProperties xmlns="http://schemas.microsoft.com/sharepoint/v3" xsi:nil="true"/>
-    <_ip_UnifiedCompliancePolicyUIAction xmlns="http://schemas.microsoft.com/sharepoint/v3" xsi:nil="true"/>
-    <lcf76f155ced4ddcb4097134ff3c332f xmlns="139127ee-9518-45d9-9514-77dc8f273ced">
-      <Terms xmlns="http://schemas.microsoft.com/office/infopath/2007/PartnerControls"/>
-    </lcf76f155ced4ddcb4097134ff3c332f>
-    <_x0020_ xmlns="139127ee-9518-45d9-9514-77dc8f273ced" xsi:nil="true"/>
-    <DateandTime xmlns="139127ee-9518-45d9-9514-77dc8f273ced" xsi:nil="true"/>
-    <Comment xmlns="139127ee-9518-45d9-9514-77dc8f273ced" xsi:nil="true"/>
-    <TaxCatchAll xmlns="d267a1a7-8edd-4111-a118-4a206d87cecc" xsi:nil="true"/>
-    <_dlc_DocId xmlns="e1b0dd96-a81d-477c-8ece-ee9c4f66c737">MOED-597021718-2941</_dlc_DocId>
-    <_dlc_DocIdUrl xmlns="e1b0dd96-a81d-477c-8ece-ee9c4f66c737">
-      <Url>https://educationgovtnz.sharepoint.com/sites/GRPMoEICTTPHMStrengtheningCyberSecurityandDigitalServicesinK/_layouts/15/DocIdRedir.aspx?ID=MOED-597021718-2941</Url>
-      <Description>MOED-597021718-2941</Description>
-    </_dlc_DocIdUrl>
-  </documentManagement>
-</p:properties>
-</file>
-
-<file path=customXml/item4.xml><?xml version="1.0" encoding="utf-8"?>
-<?mso-contentType ?>
-<FormTemplates xmlns="http://schemas.microsoft.com/sharepoint/v3/contenttype/forms">
-  <Display>DocumentLibraryForm</Display>
-  <Edit>DocumentLibraryForm</Edit>
-  <New>DocumentLibraryForm</New>
-</FormTemplates>
-</file>
-
-<file path=customXml/item5.xml><?xml version="1.0" encoding="utf-8"?>
 <ct:contentTypeSchema xmlns:ct="http://schemas.microsoft.com/office/2006/metadata/contentType" xmlns:ma="http://schemas.microsoft.com/office/2006/metadata/properties/metaAttributes" ct:_="" ma:_="" ma:contentTypeName="Document" ma:contentTypeID="0x010100B480C2AAFAD0314B93110FBA94AF803E" ma:contentTypeVersion="19" ma:contentTypeDescription="Create a new document." ma:contentTypeScope="" ma:versionID="74a3b9bfef33761f57034edf28b9506d">
   <xsd:schema xmlns:xsd="http://www.w3.org/2001/XMLSchema" xmlns:xs="http://www.w3.org/2001/XMLSchema" xmlns:p="http://schemas.microsoft.com/office/2006/metadata/properties" xmlns:ns1="http://schemas.microsoft.com/sharepoint/v3" xmlns:ns2="139127ee-9518-45d9-9514-77dc8f273ced" xmlns:ns3="e1b0dd96-a81d-477c-8ece-ee9c4f66c737" xmlns:ns4="d267a1a7-8edd-4111-a118-4a206d87cecc" targetNamespace="http://schemas.microsoft.com/office/2006/metadata/properties" ma:root="true" ma:fieldsID="ffc9e1ae2e65d33f32ce329a3d87134b" ns1:_="" ns2:_="" ns3:_="" ns4:_="">
     <xsd:import namespace="http://schemas.microsoft.com/sharepoint/v3"/>
@@ -20935,6 +21303,86 @@
 </ct:contentTypeSchema>
 </file>
 
+<file path=customXml/item3.xml><?xml version="1.0" encoding="utf-8"?>
+<?mso-contentType ?>
+<FormTemplates xmlns="http://schemas.microsoft.com/sharepoint/v3/contenttype/forms">
+  <Display>DocumentLibraryForm</Display>
+  <Edit>DocumentLibraryForm</Edit>
+  <New>DocumentLibraryForm</New>
+</FormTemplates>
+</file>
+
+<file path=customXml/item4.xml><?xml version="1.0" encoding="utf-8"?>
+<p:properties xmlns:p="http://schemas.microsoft.com/office/2006/metadata/properties" xmlns:xsi="http://www.w3.org/2001/XMLSchema-instance" xmlns:pc="http://schemas.microsoft.com/office/infopath/2007/PartnerControls">
+  <documentManagement>
+    <_ip_UnifiedCompliancePolicyProperties xmlns="http://schemas.microsoft.com/sharepoint/v3" xsi:nil="true"/>
+    <_ip_UnifiedCompliancePolicyUIAction xmlns="http://schemas.microsoft.com/sharepoint/v3" xsi:nil="true"/>
+    <lcf76f155ced4ddcb4097134ff3c332f xmlns="139127ee-9518-45d9-9514-77dc8f273ced">
+      <Terms xmlns="http://schemas.microsoft.com/office/infopath/2007/PartnerControls"/>
+    </lcf76f155ced4ddcb4097134ff3c332f>
+    <_x0020_ xmlns="139127ee-9518-45d9-9514-77dc8f273ced" xsi:nil="true"/>
+    <DateandTime xmlns="139127ee-9518-45d9-9514-77dc8f273ced" xsi:nil="true"/>
+    <Comment xmlns="139127ee-9518-45d9-9514-77dc8f273ced" xsi:nil="true"/>
+    <TaxCatchAll xmlns="d267a1a7-8edd-4111-a118-4a206d87cecc" xsi:nil="true"/>
+    <_dlc_DocId xmlns="e1b0dd96-a81d-477c-8ece-ee9c4f66c737">MOED-597021718-2941</_dlc_DocId>
+    <_dlc_DocIdUrl xmlns="e1b0dd96-a81d-477c-8ece-ee9c4f66c737">
+      <Url>https://educationgovtnz.sharepoint.com/sites/GRPMoEICTTPHMStrengtheningCyberSecurityandDigitalServicesinK/_layouts/15/DocIdRedir.aspx?ID=MOED-597021718-2941</Url>
+      <Description>MOED-597021718-2941</Description>
+    </_dlc_DocIdUrl>
+  </documentManagement>
+</p:properties>
+</file>
+
+<file path=customXml/item5.xml><?xml version="1.0" encoding="utf-8"?>
+<?mso-contentType ?>
+<spe:Receivers xmlns:spe="http://schemas.microsoft.com/sharepoint/events">
+  <Receiver>
+    <Name>Document ID Generator</Name>
+    <Synchronization>Synchronous</Synchronization>
+    <Type>10001</Type>
+    <SequenceNumber>1000</SequenceNumber>
+    <Url/>
+    <Assembly>Microsoft.Office.DocumentManagement, Version=16.0.0.0, Culture=neutral, PublicKeyToken=71e9bce111e9429c</Assembly>
+    <Class>Microsoft.Office.DocumentManagement.Internal.DocIdHandler</Class>
+    <Data/>
+    <Filter/>
+  </Receiver>
+  <Receiver>
+    <Name>Document ID Generator</Name>
+    <Synchronization>Synchronous</Synchronization>
+    <Type>10002</Type>
+    <SequenceNumber>1001</SequenceNumber>
+    <Url/>
+    <Assembly>Microsoft.Office.DocumentManagement, Version=16.0.0.0, Culture=neutral, PublicKeyToken=71e9bce111e9429c</Assembly>
+    <Class>Microsoft.Office.DocumentManagement.Internal.DocIdHandler</Class>
+    <Data/>
+    <Filter/>
+  </Receiver>
+  <Receiver>
+    <Name>Document ID Generator</Name>
+    <Synchronization>Synchronous</Synchronization>
+    <Type>10004</Type>
+    <SequenceNumber>1002</SequenceNumber>
+    <Url/>
+    <Assembly>Microsoft.Office.DocumentManagement, Version=16.0.0.0, Culture=neutral, PublicKeyToken=71e9bce111e9429c</Assembly>
+    <Class>Microsoft.Office.DocumentManagement.Internal.DocIdHandler</Class>
+    <Data/>
+    <Filter/>
+  </Receiver>
+  <Receiver>
+    <Name>Document ID Generator</Name>
+    <Synchronization>Synchronous</Synchronization>
+    <Type>10006</Type>
+    <SequenceNumber>1003</SequenceNumber>
+    <Url/>
+    <Assembly>Microsoft.Office.DocumentManagement, Version=16.0.0.0, Culture=neutral, PublicKeyToken=71e9bce111e9429c</Assembly>
+    <Class>Microsoft.Office.DocumentManagement.Internal.DocIdHandler</Class>
+    <Data/>
+    <Filter/>
+  </Receiver>
+</spe:Receivers>
+</file>
+
 <file path=customXml/itemProps1.xml><?xml version="1.0" encoding="utf-8"?>
 <ds:datastoreItem xmlns:ds="http://schemas.openxmlformats.org/officeDocument/2006/customXml" ds:itemID="{B5E2C1A7-32A2-494A-B871-83CBA7258EA8}">
   <ds:schemaRefs>
@@ -20944,35 +21392,6 @@
 </file>
 
 <file path=customXml/itemProps2.xml><?xml version="1.0" encoding="utf-8"?>
-<ds:datastoreItem xmlns:ds="http://schemas.openxmlformats.org/officeDocument/2006/customXml" ds:itemID="{2023D3F9-1C64-4968-82D7-149C6251DAD6}">
-  <ds:schemaRefs>
-    <ds:schemaRef ds:uri="http://schemas.microsoft.com/sharepoint/events"/>
-  </ds:schemaRefs>
-</ds:datastoreItem>
-</file>
-
-<file path=customXml/itemProps3.xml><?xml version="1.0" encoding="utf-8"?>
-<ds:datastoreItem xmlns:ds="http://schemas.openxmlformats.org/officeDocument/2006/customXml" ds:itemID="{6702286D-F273-4089-9CAA-235928BAA15D}">
-  <ds:schemaRefs>
-    <ds:schemaRef ds:uri="http://schemas.microsoft.com/office/2006/metadata/properties"/>
-    <ds:schemaRef ds:uri="http://schemas.microsoft.com/office/infopath/2007/PartnerControls"/>
-    <ds:schemaRef ds:uri="http://schemas.microsoft.com/sharepoint/v3"/>
-    <ds:schemaRef ds:uri="139127ee-9518-45d9-9514-77dc8f273ced"/>
-    <ds:schemaRef ds:uri="d267a1a7-8edd-4111-a118-4a206d87cecc"/>
-    <ds:schemaRef ds:uri="e1b0dd96-a81d-477c-8ece-ee9c4f66c737"/>
-  </ds:schemaRefs>
-</ds:datastoreItem>
-</file>
-
-<file path=customXml/itemProps4.xml><?xml version="1.0" encoding="utf-8"?>
-<ds:datastoreItem xmlns:ds="http://schemas.openxmlformats.org/officeDocument/2006/customXml" ds:itemID="{9834B279-DC96-488F-99E8-C29601DFA13D}">
-  <ds:schemaRefs>
-    <ds:schemaRef ds:uri="http://schemas.microsoft.com/sharepoint/v3/contenttype/forms"/>
-  </ds:schemaRefs>
-</ds:datastoreItem>
-</file>
-
-<file path=customXml/itemProps5.xml><?xml version="1.0" encoding="utf-8"?>
 <ds:datastoreItem xmlns:ds="http://schemas.openxmlformats.org/officeDocument/2006/customXml" ds:itemID="{A92CC428-19C8-41A4-8077-F0319381BD4C}">
   <ds:schemaRefs>
     <ds:schemaRef ds:uri="http://schemas.microsoft.com/office/2006/metadata/contentType"/>
@@ -20991,4 +21410,33 @@
     <ds:schemaRef ds:uri="http://schemas.microsoft.com/internal/obd"/>
   </ds:schemaRefs>
 </ds:datastoreItem>
+</file>
+
+<file path=customXml/itemProps3.xml><?xml version="1.0" encoding="utf-8"?>
+<ds:datastoreItem xmlns:ds="http://schemas.openxmlformats.org/officeDocument/2006/customXml" ds:itemID="{9834B279-DC96-488F-99E8-C29601DFA13D}">
+  <ds:schemaRefs>
+    <ds:schemaRef ds:uri="http://schemas.microsoft.com/sharepoint/v3/contenttype/forms"/>
+  </ds:schemaRefs>
+</ds:datastoreItem>
+</file>
+
+<file path=customXml/itemProps4.xml><?xml version="1.0" encoding="utf-8"?>
+<ds:datastoreItem xmlns:ds="http://schemas.openxmlformats.org/officeDocument/2006/customXml" ds:itemID="{6702286D-F273-4089-9CAA-235928BAA15D}">
+  <ds:schemaRefs>
+    <ds:schemaRef ds:uri="http://schemas.microsoft.com/office/2006/metadata/properties"/>
+    <ds:schemaRef ds:uri="http://schemas.microsoft.com/office/infopath/2007/PartnerControls"/>
+    <ds:schemaRef ds:uri="http://schemas.microsoft.com/sharepoint/v3"/>
+    <ds:schemaRef ds:uri="139127ee-9518-45d9-9514-77dc8f273ced"/>
+    <ds:schemaRef ds:uri="d267a1a7-8edd-4111-a118-4a206d87cecc"/>
+    <ds:schemaRef ds:uri="e1b0dd96-a81d-477c-8ece-ee9c4f66c737"/>
+  </ds:schemaRefs>
+</ds:datastoreItem>
+</file>
+
+<file path=customXml/itemProps5.xml><?xml version="1.0" encoding="utf-8"?>
+<ds:datastoreItem xmlns:ds="http://schemas.openxmlformats.org/officeDocument/2006/customXml" ds:itemID="{2023D3F9-1C64-4968-82D7-149C6251DAD6}">
+  <ds:schemaRefs>
+    <ds:schemaRef ds:uri="http://schemas.microsoft.com/sharepoint/events"/>
+  </ds:schemaRefs>
+</ds:datastoreItem>
 </file>
</xml_diff>